<commit_message>
Updated assignment file with Git Repo link
</commit_message>
<xml_diff>
--- a/ASSIGNMENT #1/AIDI 2004 - Assignment #1 - Melissa Yee 100729644.docx
+++ b/ASSIGNMENT #1/AIDI 2004 - Assignment #1 - Melissa Yee 100729644.docx
@@ -4,6 +4,12 @@
   <w:body>
     <w:sdt>
       <w:sdtPr>
+        <w:rPr>
+          <w:rFonts w:asciiTheme="majorHAnsi" w:eastAsiaTheme="majorEastAsia" w:hAnsiTheme="majorHAnsi" w:cstheme="majorBidi"/>
+          <w:color w:val="2F5496" w:themeColor="accent1" w:themeShade="BF"/>
+          <w:sz w:val="32"/>
+          <w:szCs w:val="32"/>
+        </w:rPr>
         <w:id w:val="-1656136759"/>
         <w:docPartObj>
           <w:docPartGallery w:val="Cover Pages"/>
@@ -12,10 +18,7 @@
       </w:sdtPr>
       <w:sdtEndPr>
         <w:rPr>
-          <w:rFonts w:asciiTheme="majorHAnsi" w:eastAsiaTheme="minorEastAsia" w:hAnsiTheme="majorHAnsi" w:cstheme="majorBidi"/>
-          <w:color w:val="2F5496" w:themeColor="accent1" w:themeShade="BF"/>
-          <w:sz w:val="32"/>
-          <w:szCs w:val="32"/>
+          <w:rFonts w:eastAsiaTheme="minorEastAsia"/>
           <w:lang w:val="en-US"/>
         </w:rPr>
       </w:sdtEndPr>
@@ -807,6 +810,7 @@
       </w:pPr>
       <w:r>
         <w:rPr>
+          <w:noProof/>
           <w:lang w:val="en-US"/>
         </w:rPr>
         <w:drawing>
@@ -871,6 +875,7 @@
       </w:r>
       <w:r>
         <w:rPr>
+          <w:noProof/>
           <w:lang w:val="en-US"/>
         </w:rPr>
         <w:drawing>
@@ -957,6 +962,7 @@
       </w:pPr>
       <w:r>
         <w:rPr>
+          <w:noProof/>
           <w:lang w:val="en-US"/>
         </w:rPr>
         <w:drawing>
@@ -1004,6 +1010,7 @@
       </w:pPr>
       <w:r>
         <w:rPr>
+          <w:noProof/>
           <w:lang w:val="en-US"/>
         </w:rPr>
         <w:lastRenderedPageBreak/>
@@ -1083,6 +1090,7 @@
       </w:r>
       <w:r>
         <w:rPr>
+          <w:noProof/>
           <w:lang w:val="en-US"/>
         </w:rPr>
         <w:drawing>
@@ -1131,6 +1139,7 @@
       </w:pPr>
       <w:r>
         <w:rPr>
+          <w:noProof/>
           <w:lang w:val="en-US"/>
         </w:rPr>
         <w:lastRenderedPageBreak/>
@@ -1202,6 +1211,7 @@
       </w:r>
       <w:r>
         <w:rPr>
+          <w:noProof/>
           <w:lang w:val="en-US"/>
         </w:rPr>
         <w:drawing>
@@ -1248,6 +1258,7 @@
       </w:r>
       <w:r>
         <w:rPr>
+          <w:noProof/>
           <w:lang w:val="en-US"/>
         </w:rPr>
         <w:drawing>
@@ -1318,6 +1329,7 @@
       </w:r>
       <w:r>
         <w:rPr>
+          <w:noProof/>
           <w:lang w:val="en-US"/>
         </w:rPr>
         <w:drawing>
@@ -1404,6 +1416,7 @@
       </w:pPr>
       <w:r>
         <w:rPr>
+          <w:noProof/>
           <w:lang w:val="en-US"/>
         </w:rPr>
         <w:lastRenderedPageBreak/>
@@ -1475,6 +1488,7 @@
       </w:r>
       <w:r>
         <w:rPr>
+          <w:noProof/>
           <w:lang w:val="en-US"/>
         </w:rPr>
         <w:drawing>
@@ -1559,6 +1573,7 @@
       </w:r>
       <w:r>
         <w:rPr>
+          <w:noProof/>
           <w:lang w:val="en-US"/>
         </w:rPr>
         <w:drawing>
@@ -1607,6 +1622,7 @@
       </w:pPr>
       <w:r>
         <w:rPr>
+          <w:noProof/>
           <w:lang w:val="en-US"/>
         </w:rPr>
         <w:lastRenderedPageBreak/>
@@ -1674,6 +1690,7 @@
       </w:pPr>
       <w:r>
         <w:rPr>
+          <w:noProof/>
           <w:lang w:val="en-US"/>
         </w:rPr>
         <w:drawing>
@@ -1740,6 +1757,7 @@
       </w:pPr>
       <w:r>
         <w:rPr>
+          <w:noProof/>
           <w:lang w:val="en-US"/>
         </w:rPr>
         <w:drawing>
@@ -1818,6 +1836,7 @@
       </w:r>
       <w:r>
         <w:rPr>
+          <w:noProof/>
           <w:lang w:val="en-US"/>
         </w:rPr>
         <w:drawing>
@@ -1864,6 +1883,7 @@
       </w:r>
       <w:r>
         <w:rPr>
+          <w:noProof/>
           <w:lang w:val="en-US"/>
         </w:rPr>
         <w:lastRenderedPageBreak/>
@@ -1911,6 +1931,7 @@
       </w:r>
       <w:r>
         <w:rPr>
+          <w:noProof/>
           <w:lang w:val="en-US"/>
         </w:rPr>
         <w:drawing>
@@ -1975,6 +1996,7 @@
       </w:r>
       <w:r>
         <w:rPr>
+          <w:noProof/>
           <w:lang w:val="en-US"/>
         </w:rPr>
         <w:drawing>
@@ -2039,6 +2061,7 @@
       </w:r>
       <w:r>
         <w:rPr>
+          <w:noProof/>
           <w:lang w:val="en-US"/>
         </w:rPr>
         <w:drawing>
@@ -2118,6 +2141,7 @@
       </w:r>
       <w:r>
         <w:rPr>
+          <w:noProof/>
           <w:lang w:val="en-US"/>
         </w:rPr>
         <w:drawing>
@@ -2182,6 +2206,7 @@
       </w:r>
       <w:r>
         <w:rPr>
+          <w:noProof/>
           <w:lang w:val="en-US"/>
         </w:rPr>
         <w:drawing>
@@ -2223,12 +2248,17 @@
     </w:p>
     <w:p>
       <w:pPr>
-        <w:rPr>
-          <w:lang w:val="en-US"/>
-        </w:rPr>
-      </w:pPr>
-      <w:bookmarkStart w:id="0" w:name="_GoBack"/>
-      <w:bookmarkEnd w:id="0"/>
+        <w:pStyle w:val="Heading1"/>
+        <w:rPr>
+          <w:lang w:val="en-US"/>
+        </w:rPr>
+      </w:pPr>
+      <w:r>
+        <w:rPr>
+          <w:lang w:val="en-US"/>
+        </w:rPr>
+        <w:t>Git Repository</w:t>
+      </w:r>
     </w:p>
     <w:p>
       <w:pPr>
@@ -2236,21 +2266,34 @@
           <w:lang w:val="en-US"/>
         </w:rPr>
       </w:pPr>
-    </w:p>
-    <w:p>
-      <w:pPr>
-        <w:rPr>
-          <w:lang w:val="en-US"/>
-        </w:rPr>
-      </w:pPr>
-    </w:p>
-    <w:p>
-      <w:pPr>
-        <w:pStyle w:val="ListParagraph"/>
-        <w:rPr>
-          <w:lang w:val="en-US"/>
-        </w:rPr>
-      </w:pPr>
+      <w:r>
+        <w:rPr>
+          <w:lang w:val="en-US"/>
+        </w:rPr>
+        <w:t xml:space="preserve">The GitHub repository for this project can be found at: </w:t>
+      </w:r>
+      <w:hyperlink r:id="rId27" w:history="1">
+        <w:r>
+          <w:rPr>
+            <w:rStyle w:val="Hyperlink"/>
+          </w:rPr>
+          <w:t>https://github.com/meliss</w:t>
+        </w:r>
+        <w:bookmarkStart w:id="0" w:name="_GoBack"/>
+        <w:bookmarkEnd w:id="0"/>
+        <w:r>
+          <w:rPr>
+            <w:rStyle w:val="Hyperlink"/>
+          </w:rPr>
+          <w:t>a</w:t>
+        </w:r>
+        <w:r>
+          <w:rPr>
+            <w:rStyle w:val="Hyperlink"/>
+          </w:rPr>
+          <w:t>yee/AIDI2004/tree/master/ASSIGNMENT%20%231</w:t>
+        </w:r>
+      </w:hyperlink>
     </w:p>
     <w:p>
       <w:pPr>
@@ -3391,6 +3434,18 @@
       <w:contextualSpacing/>
     </w:pPr>
   </w:style>
+  <w:style w:type="character" w:styleId="FollowedHyperlink">
+    <w:name w:val="FollowedHyperlink"/>
+    <w:basedOn w:val="DefaultParagraphFont"/>
+    <w:uiPriority w:val="99"/>
+    <w:semiHidden/>
+    <w:unhideWhenUsed/>
+    <w:rsid w:val="00E30553"/>
+    <w:rPr>
+      <w:color w:val="954F72" w:themeColor="followedHyperlink"/>
+      <w:u w:val="single"/>
+    </w:rPr>
+  </w:style>
 </w:styles>
 </file>
 

</xml_diff>